<commit_message>
Fix appointmentPdf View and API calls
</commit_message>
<xml_diff>
--- a/src/assets/bhf_template.docx
+++ b/src/assets/bhf_template.docx
@@ -53,7 +53,6 @@
                 <w:spacing w:val="0"/>
                 <w:position w:val="0"/>
                 <w:sz w:val="22"/>
-                <w:shd w:fill="auto" w:val="clear"/>
               </w:rPr>
             </w:pPr>
             <w:r>
@@ -161,7 +160,7 @@
                 <w:sz w:val="22"/>
                 <w:shd w:fill="auto" w:val="clear"/>
               </w:rPr>
-              <w:t xml:space="preserve">                               </w:t>
+              <w:t xml:space="preserve">                          </w:t>
             </w:r>
             <w:r>
               <w:rPr>
@@ -184,7 +183,7 @@
         <w:ind w:right="0" w:left="0" w:firstLine="0"/>
         <w:jc w:val="left"/>
         <w:rPr>
-          <w:rFonts w:ascii="Aptos" w:hAnsi="Aptos" w:cs="Aptos" w:eastAsia="Aptos"/>
+          <w:rFonts w:ascii="Calibri" w:hAnsi="Calibri" w:cs="Calibri" w:eastAsia="Calibri"/>
           <w:color w:val="auto"/>
           <w:spacing w:val="0"/>
           <w:position w:val="0"/>
@@ -212,49 +211,8 @@
           <w:sz w:val="22"/>
           <w:shd w:fill="auto" w:val="clear"/>
         </w:rPr>
-        <w:t xml:space="preserve">         </w:t>
+        <w:t xml:space="preserve">                                   </w:t>
       </w:r>
-    </w:p>
-    <w:p>
-      <w:pPr>
-        <w:spacing w:before="0" w:after="160" w:line="259"/>
-        <w:ind w:right="0" w:left="0" w:firstLine="0"/>
-        <w:jc w:val="left"/>
-        <w:rPr>
-          <w:rFonts w:ascii="Calibri" w:hAnsi="Calibri" w:cs="Calibri" w:eastAsia="Calibri"/>
-          <w:color w:val="auto"/>
-          <w:spacing w:val="0"/>
-          <w:position w:val="0"/>
-          <w:sz w:val="22"/>
-          <w:shd w:fill="auto" w:val="clear"/>
-        </w:rPr>
-      </w:pPr>
-      <w:r>
-        <w:rPr>
-          <w:rFonts w:ascii="Aptos" w:hAnsi="Aptos" w:cs="Aptos" w:eastAsia="Aptos"/>
-          <w:color w:val="auto"/>
-          <w:spacing w:val="0"/>
-          <w:position w:val="0"/>
-          <w:sz w:val="22"/>
-          <w:shd w:fill="auto" w:val="clear"/>
-        </w:rPr>
-        <w:t xml:space="preserve">                                                                             </w:t>
-      </w:r>
-    </w:p>
-    <w:p>
-      <w:pPr>
-        <w:spacing w:before="0" w:after="160" w:line="259"/>
-        <w:ind w:right="0" w:left="0" w:firstLine="0"/>
-        <w:jc w:val="left"/>
-        <w:rPr>
-          <w:rFonts w:ascii="Calibri" w:hAnsi="Calibri" w:cs="Calibri" w:eastAsia="Calibri"/>
-          <w:color w:val="auto"/>
-          <w:spacing w:val="0"/>
-          <w:position w:val="0"/>
-          <w:sz w:val="22"/>
-          <w:shd w:fill="auto" w:val="clear"/>
-        </w:rPr>
-      </w:pPr>
     </w:p>
     <w:p>
       <w:pPr>
@@ -309,7 +267,6 @@
                 <w:spacing w:val="0"/>
                 <w:position w:val="0"/>
                 <w:sz w:val="22"/>
-                <w:shd w:fill="auto" w:val="clear"/>
               </w:rPr>
             </w:pPr>
             <w:r>
@@ -390,7 +347,6 @@
                 <w:spacing w:val="0"/>
                 <w:position w:val="0"/>
                 <w:sz w:val="22"/>
-                <w:shd w:fill="auto" w:val="clear"/>
               </w:rPr>
             </w:pPr>
             <w:r>
@@ -499,7 +455,6 @@
                 <w:spacing w:val="0"/>
                 <w:position w:val="0"/>
                 <w:sz w:val="22"/>
-                <w:shd w:fill="auto" w:val="clear"/>
               </w:rPr>
             </w:pPr>
             <w:r>
@@ -601,7 +556,6 @@
                 <w:spacing w:val="0"/>
                 <w:position w:val="0"/>
                 <w:sz w:val="22"/>
-                <w:shd w:fill="auto" w:val="clear"/>
               </w:rPr>
             </w:pPr>
             <w:r>
@@ -703,7 +657,6 @@
                 <w:spacing w:val="0"/>
                 <w:position w:val="0"/>
                 <w:sz w:val="22"/>
-                <w:shd w:fill="auto" w:val="clear"/>
               </w:rPr>
             </w:pPr>
             <w:r>
@@ -827,7 +780,6 @@
                 <w:spacing w:val="0"/>
                 <w:position w:val="0"/>
                 <w:sz w:val="22"/>
-                <w:shd w:fill="auto" w:val="clear"/>
               </w:rPr>
             </w:pPr>
             <w:r>
@@ -914,7 +866,6 @@
                 <w:spacing w:val="0"/>
                 <w:position w:val="0"/>
                 <w:sz w:val="22"/>
-                <w:shd w:fill="auto" w:val="clear"/>
               </w:rPr>
             </w:pPr>
             <w:r>
@@ -1024,7 +975,6 @@
                 <w:spacing w:val="0"/>
                 <w:position w:val="0"/>
                 <w:sz w:val="22"/>
-                <w:shd w:fill="auto" w:val="clear"/>
               </w:rPr>
             </w:pPr>
             <w:r>
@@ -1532,7 +1482,6 @@
                 <w:spacing w:val="0"/>
                 <w:position w:val="0"/>
                 <w:sz w:val="22"/>
-                <w:shd w:fill="auto" w:val="clear"/>
               </w:rPr>
             </w:pPr>
             <w:r>
@@ -1949,7 +1898,6 @@
                 <w:rFonts w:ascii="Calibri" w:hAnsi="Calibri" w:cs="Calibri" w:eastAsia="Calibri"/>
                 <w:spacing w:val="0"/>
                 <w:position w:val="0"/>
-                <w:shd w:fill="auto" w:val="clear"/>
               </w:rPr>
             </w:pPr>
             <w:r>

</xml_diff>